<commit_message>
new section in document added...
</commit_message>
<xml_diff>
--- a/Veb alati i jezici - Milos Stankovic.docx
+++ b/Veb alati i jezici - Milos Stankovic.docx
@@ -5936,6 +5936,45 @@
       <w:r>
         <w:t xml:space="preserve"> i apstraktu.</w:t>
       </w:r>
+      <w:r>
+        <w:t xml:space="preserve"> Pošto se radi o simulaciji baze podataka, ovi podaci će biti učitani u </w:t>
+      </w:r>
+      <w:r>
+        <w:rPr>
+          <w:i/>
+        </w:rPr>
+        <w:t>Javascript</w:t>
+      </w:r>
+      <w:r>
+        <w:t xml:space="preserve"> promenljivu </w:t>
+      </w:r>
+      <w:r>
+        <w:rPr>
+          <w:i/>
+        </w:rPr>
+        <w:t>eventsArray</w:t>
+      </w:r>
+      <w:r>
+        <w:t xml:space="preserve">. Ovu promenljivu je potrebno dodati u dokument </w:t>
+      </w:r>
+      <w:r>
+        <w:rPr>
+          <w:i/>
+        </w:rPr>
+        <w:t xml:space="preserve">index.html </w:t>
+      </w:r>
+      <w:r>
+        <w:t xml:space="preserve">unutar skript taga. U nastavku biće više reči o dohvatanju podataka iz dokumenta </w:t>
+      </w:r>
+      <w:r>
+        <w:rPr>
+          <w:i/>
+        </w:rPr>
+        <w:t>events.json</w:t>
+      </w:r>
+      <w:r>
+        <w:t>.</w:t>
+      </w:r>
     </w:p>
     <w:p>
       <w:pPr>
@@ -6193,7 +6232,11 @@
         <w:t xml:space="preserve"> je slična i pored adrese, kao drugi argument prihvata podatke koji se šalju na server.</w:t>
       </w:r>
       <w:r>
-        <w:t xml:space="preserve"> U slučaju uspešnog pristupa resursu asinhrono se izvršava funkcija </w:t>
+        <w:t xml:space="preserve"> U slučaju uspešnog pristupa resursu </w:t>
+      </w:r>
+      <w:r>
+        <w:lastRenderedPageBreak/>
+        <w:t xml:space="preserve">asinhrono se izvršava funkcija </w:t>
       </w:r>
       <w:r>
         <w:rPr>
@@ -6226,7 +6269,6 @@
         <w:t xml:space="preserve"> </w:t>
       </w:r>
       <w:r>
-        <w:lastRenderedPageBreak/>
         <w:t xml:space="preserve">Parametar </w:t>
       </w:r>
       <w:r>
@@ -6507,10 +6549,29 @@
         <w:t xml:space="preserve"> (</w:t>
       </w:r>
       <w:r>
-        <w:rPr>
-          <w:highlight w:val="red"/>
-        </w:rPr>
         <w:t>slika</w:t>
+      </w:r>
+      <w:r>
+        <w:t xml:space="preserve"> </w:t>
+      </w:r>
+      <w:r>
+        <w:fldChar w:fldCharType="begin"/>
+      </w:r>
+      <w:r>
+        <w:instrText xml:space="preserve"> REF _Ref392104630 \h </w:instrText>
+      </w:r>
+      <w:r>
+        <w:fldChar w:fldCharType="separate"/>
+      </w:r>
+      <w:r>
+        <w:rPr>
+          <w:noProof/>
+          <w:color w:val="000000" w:themeColor="text1"/>
+        </w:rPr>
+        <w:t>13</w:t>
+      </w:r>
+      <w:r>
+        <w:fldChar w:fldCharType="end"/>
       </w:r>
       <w:r>
         <w:t>)</w:t>
@@ -6545,6 +6606,7 @@
         <w:jc w:val="both"/>
       </w:pPr>
       <w:r>
+        <w:lastRenderedPageBreak/>
         <w:t xml:space="preserve">Funkciji </w:t>
       </w:r>
       <w:r>
@@ -6575,10 +6637,29 @@
         <w:t xml:space="preserve"> (</w:t>
       </w:r>
       <w:r>
-        <w:rPr>
-          <w:highlight w:val="red"/>
-        </w:rPr>
         <w:t>slika</w:t>
+      </w:r>
+      <w:r>
+        <w:t xml:space="preserve"> </w:t>
+      </w:r>
+      <w:r>
+        <w:fldChar w:fldCharType="begin"/>
+      </w:r>
+      <w:r>
+        <w:instrText xml:space="preserve"> REF _Ref392095485 \h </w:instrText>
+      </w:r>
+      <w:r>
+        <w:fldChar w:fldCharType="separate"/>
+      </w:r>
+      <w:r>
+        <w:rPr>
+          <w:noProof/>
+          <w:color w:val="000000" w:themeColor="text1"/>
+        </w:rPr>
+        <w:t>13</w:t>
+      </w:r>
+      <w:r>
+        <w:fldChar w:fldCharType="end"/>
       </w:r>
       <w:r>
         <w:t>).</w:t>
@@ -6595,9 +6676,8 @@
           <w:noProof/>
           <w:lang w:eastAsia="sr-Latn-RS"/>
         </w:rPr>
-        <w:lastRenderedPageBreak/>
         <w:drawing>
-          <wp:inline distT="0" distB="0" distL="0" distR="0" wp14:anchorId="113E509A" wp14:editId="1EA6E92E">
+          <wp:inline distT="0" distB="0" distL="0" distR="0" wp14:anchorId="1A5F1B08" wp14:editId="4D9CC99D">
             <wp:extent cx="4896534" cy="2896004"/>
             <wp:effectExtent l="0" t="0" r="0" b="0"/>
             <wp:docPr id="14" name="Picture 14"/>
@@ -6702,6 +6782,9 @@
       </w:r>
     </w:p>
     <w:p>
+      <w:pPr>
+        <w:jc w:val="both"/>
+      </w:pPr>
       <w:r>
         <w:t xml:space="preserve">Da bi se pozvala funkcija </w:t>
       </w:r>
@@ -6721,13 +6804,872 @@
         <w:t xml:space="preserve">EventDataService </w:t>
       </w:r>
       <w:r>
-        <w:t>unutar željenog kontrolera, potrebno je taj servis navesti kao zavisnost.</w:t>
-      </w:r>
-      <w:bookmarkStart w:id="19" w:name="_GoBack"/>
+        <w:t xml:space="preserve">unutar </w:t>
+      </w:r>
+      <w:r>
+        <w:t xml:space="preserve">nekog </w:t>
+      </w:r>
+      <w:r>
+        <w:t>kontrolera, potrebno je taj servis navesti kao zavisnost</w:t>
+      </w:r>
+      <w:r>
+        <w:t xml:space="preserve"> željenog kontrolera</w:t>
+      </w:r>
+      <w:r>
+        <w:t>.</w:t>
+      </w:r>
+      <w:r>
+        <w:t xml:space="preserve"> Na slici </w:t>
+      </w:r>
+      <w:r>
+        <w:fldChar w:fldCharType="begin"/>
+      </w:r>
+      <w:r>
+        <w:instrText xml:space="preserve"> REF _Ref392095485 \h </w:instrText>
+      </w:r>
+      <w:r>
+        <w:fldChar w:fldCharType="separate"/>
+      </w:r>
+      <w:r>
+        <w:rPr>
+          <w:noProof/>
+          <w:color w:val="000000" w:themeColor="text1"/>
+        </w:rPr>
+        <w:t>13</w:t>
+      </w:r>
+      <w:r>
+        <w:fldChar w:fldCharType="end"/>
+      </w:r>
+      <w:r>
+        <w:t xml:space="preserve"> prikazana je definicija </w:t>
+      </w:r>
+      <w:r>
+        <w:rPr>
+          <w:i/>
+        </w:rPr>
+        <w:t>HomeCtrl</w:t>
+      </w:r>
+      <w:r>
+        <w:t xml:space="preserve"> kontrolera. On zavisi od servisa </w:t>
+      </w:r>
+      <w:r>
+        <w:rPr>
+          <w:i/>
+        </w:rPr>
+        <w:t>EventDataService</w:t>
+      </w:r>
+      <w:r>
+        <w:t>, pa se taj servis prosleđuje kao parametar funkcije (linija 3). Zbog oso</w:t>
+      </w:r>
+      <w:r>
+        <w:t>bine umetanja zavisnosti</w:t>
+      </w:r>
+      <w:r>
+        <w:t xml:space="preserve"> </w:t>
+      </w:r>
+      <w:r>
+        <w:rPr>
+          <w:i/>
+        </w:rPr>
+        <w:t>Angular</w:t>
+      </w:r>
+      <w:r>
+        <w:t xml:space="preserve"> će funkciji proslediti objekat koji predstavlja traženi servis.</w:t>
+      </w:r>
+      <w:r>
+        <w:t xml:space="preserve"> </w:t>
+      </w:r>
+      <w:r>
+        <w:t xml:space="preserve">U liniji 4 se ispituje da li su podaci o događajima već učitani. Ako nisu, u linijama 5-7 vrši se njihovo učitavanje, inače se vrednost polja </w:t>
+      </w:r>
+      <w:r>
+        <w:rPr>
+          <w:i/>
+        </w:rPr>
+        <w:t>events</w:t>
+      </w:r>
+      <w:r>
+        <w:t xml:space="preserve"> objekta </w:t>
+      </w:r>
+      <w:r>
+        <w:rPr>
+          <w:i/>
+        </w:rPr>
+        <w:t>$scope</w:t>
+      </w:r>
+      <w:r>
+        <w:t xml:space="preserve"> postavlja na vrednost niza </w:t>
+      </w:r>
+      <w:r>
+        <w:rPr>
+          <w:i/>
+        </w:rPr>
+        <w:t>eventsArray</w:t>
+      </w:r>
+      <w:r>
+        <w:t xml:space="preserve">. </w:t>
+      </w:r>
+    </w:p>
+    <w:p>
+      <w:pPr>
+        <w:keepNext/>
+        <w:spacing w:after="0"/>
+        <w:jc w:val="center"/>
+      </w:pPr>
+      <w:r>
+        <w:rPr>
+          <w:noProof/>
+          <w:lang w:eastAsia="sr-Latn-RS"/>
+        </w:rPr>
+        <w:drawing>
+          <wp:inline distT="0" distB="0" distL="0" distR="0" wp14:anchorId="12EF5F5C" wp14:editId="0429FF4D">
+            <wp:extent cx="5744377" cy="1581371"/>
+            <wp:effectExtent l="0" t="0" r="0" b="0"/>
+            <wp:docPr id="12" name="Picture 12"/>
+            <wp:cNvGraphicFramePr>
+              <a:graphicFrameLocks xmlns:a="http://schemas.openxmlformats.org/drawingml/2006/main" noChangeAspect="1"/>
+            </wp:cNvGraphicFramePr>
+            <a:graphic xmlns:a="http://schemas.openxmlformats.org/drawingml/2006/main">
+              <a:graphicData uri="http://schemas.openxmlformats.org/drawingml/2006/picture">
+                <pic:pic xmlns:pic="http://schemas.openxmlformats.org/drawingml/2006/picture">
+                  <pic:nvPicPr>
+                    <pic:cNvPr id="0" name="18.PNG"/>
+                    <pic:cNvPicPr/>
+                  </pic:nvPicPr>
+                  <pic:blipFill>
+                    <a:blip r:embed="rId27">
+                      <a:extLst>
+                        <a:ext uri="{28A0092B-C50C-407E-A947-70E740481C1C}">
+                          <a14:useLocalDpi xmlns:a14="http://schemas.microsoft.com/office/drawing/2010/main" val="0"/>
+                        </a:ext>
+                      </a:extLst>
+                    </a:blip>
+                    <a:stretch>
+                      <a:fillRect/>
+                    </a:stretch>
+                  </pic:blipFill>
+                  <pic:spPr>
+                    <a:xfrm>
+                      <a:off x="0" y="0"/>
+                      <a:ext cx="5744377" cy="1581371"/>
+                    </a:xfrm>
+                    <a:prstGeom prst="rect">
+                      <a:avLst/>
+                    </a:prstGeom>
+                  </pic:spPr>
+                </pic:pic>
+              </a:graphicData>
+            </a:graphic>
+          </wp:inline>
+        </w:drawing>
+      </w:r>
+    </w:p>
+    <w:p>
+      <w:pPr>
+        <w:pStyle w:val="Caption"/>
+        <w:jc w:val="center"/>
+        <w:rPr>
+          <w:color w:val="000000" w:themeColor="text1"/>
+        </w:rPr>
+      </w:pPr>
+      <w:bookmarkStart w:id="19" w:name="_Ref392095485"/>
+      <w:bookmarkStart w:id="20" w:name="_Ref392104630"/>
+      <w:r>
+        <w:rPr>
+          <w:color w:val="000000" w:themeColor="text1"/>
+        </w:rPr>
+        <w:t xml:space="preserve">Slika </w:t>
+      </w:r>
+      <w:r>
+        <w:rPr>
+          <w:color w:val="000000" w:themeColor="text1"/>
+        </w:rPr>
+        <w:fldChar w:fldCharType="begin"/>
+      </w:r>
+      <w:r>
+        <w:rPr>
+          <w:color w:val="000000" w:themeColor="text1"/>
+        </w:rPr>
+        <w:instrText xml:space="preserve"> SEQ Slika \* ARABIC </w:instrText>
+      </w:r>
+      <w:r>
+        <w:rPr>
+          <w:color w:val="000000" w:themeColor="text1"/>
+        </w:rPr>
+        <w:fldChar w:fldCharType="separate"/>
+      </w:r>
+      <w:r>
+        <w:rPr>
+          <w:noProof/>
+          <w:color w:val="000000" w:themeColor="text1"/>
+        </w:rPr>
+        <w:t>13</w:t>
+      </w:r>
+      <w:r>
+        <w:rPr>
+          <w:color w:val="000000" w:themeColor="text1"/>
+        </w:rPr>
+        <w:fldChar w:fldCharType="end"/>
+      </w:r>
       <w:bookmarkEnd w:id="19"/>
+      <w:r>
+        <w:rPr>
+          <w:color w:val="000000" w:themeColor="text1"/>
+        </w:rPr>
+        <w:t xml:space="preserve"> – Pozivanje servisa iz kontrolera</w:t>
+      </w:r>
+      <w:bookmarkEnd w:id="20"/>
+    </w:p>
+    <w:p>
+      <w:pPr>
+        <w:jc w:val="both"/>
+      </w:pPr>
+      <w:r>
+        <w:t xml:space="preserve">U slučaju da je potrebno podatke o događajima učitati iz dokumenta, potrebno je pozvati metodu </w:t>
+      </w:r>
+      <w:r>
+        <w:rPr>
+          <w:i/>
+        </w:rPr>
+        <w:t>getAllEvents</w:t>
+      </w:r>
+      <w:r>
+        <w:t xml:space="preserve"> servisa </w:t>
+      </w:r>
+      <w:r>
+        <w:rPr>
+          <w:i/>
+        </w:rPr>
+        <w:t>EventDataService</w:t>
+      </w:r>
+      <w:r>
+        <w:t xml:space="preserve">. Kao što je ranije rečeno, ova metoda vraća specijalni objekat </w:t>
+      </w:r>
+      <w:r>
+        <w:rPr>
+          <w:i/>
+        </w:rPr>
+        <w:t>promise</w:t>
+      </w:r>
+      <w:r>
+        <w:t xml:space="preserve"> nad kojim se može pozvati metoda </w:t>
+      </w:r>
+      <w:r>
+        <w:rPr>
+          <w:i/>
+        </w:rPr>
+        <w:t>then</w:t>
+      </w:r>
+      <w:r>
+        <w:t xml:space="preserve">. Upravo je to urađeno u liniji 5. Metoda </w:t>
+      </w:r>
+      <w:r>
+        <w:rPr>
+          <w:i/>
+        </w:rPr>
+        <w:t>then</w:t>
+      </w:r>
+      <w:r>
+        <w:t xml:space="preserve"> prihvata dve funkcije. Prva od njih se izvršava u slučaju uspešnog učitavanja dokumenta, a druga služi za obradu greške ukoliko do nje dođe. Obrada greške neće biti razmatrana. Jedan od načina za obradu greške može biti ispisivanje odgovarajuće poruke.</w:t>
+      </w:r>
+      <w:r>
+        <w:t xml:space="preserve"> U slučaju uspešnog učitavanja podataka, oni će biti smešteni u parametar </w:t>
+      </w:r>
+      <w:r>
+        <w:rPr>
+          <w:i/>
+        </w:rPr>
+        <w:t>data</w:t>
+      </w:r>
+      <w:r>
+        <w:t xml:space="preserve">. Ova vrednost se postavlja za vrednost niza </w:t>
+      </w:r>
+      <w:r>
+        <w:rPr>
+          <w:i/>
+        </w:rPr>
+        <w:t>eventsArray</w:t>
+      </w:r>
+      <w:r>
+        <w:t xml:space="preserve"> (linija 6), a zatim se polje </w:t>
+      </w:r>
+      <w:r>
+        <w:rPr>
+          <w:i/>
+        </w:rPr>
+        <w:t>events</w:t>
+      </w:r>
+      <w:r>
+        <w:t xml:space="preserve"> objekta </w:t>
+      </w:r>
+      <w:r>
+        <w:rPr>
+          <w:i/>
+        </w:rPr>
+        <w:t>$scope</w:t>
+      </w:r>
+      <w:r>
+        <w:t xml:space="preserve"> inicijalizuje na istu tu vrednost.</w:t>
+      </w:r>
+    </w:p>
+    <w:p>
+      <w:pPr>
+        <w:jc w:val="both"/>
+      </w:pPr>
+      <w:r>
+        <w:t xml:space="preserve">Objekat </w:t>
+      </w:r>
+      <w:r>
+        <w:rPr>
+          <w:i/>
+        </w:rPr>
+        <w:t>$scope</w:t>
+      </w:r>
+      <w:r>
+        <w:t xml:space="preserve"> predstavlja vezu između pogleda i kontrolera. Definisanjem i inicijalizacijom polja </w:t>
+      </w:r>
+      <w:r>
+        <w:rPr>
+          <w:i/>
+        </w:rPr>
+        <w:t>$scope</w:t>
+      </w:r>
+      <w:r>
+        <w:t xml:space="preserve"> objekta, ta polja postaju "vidljiva" u HTML kodu. U situaciji sa slike </w:t>
+      </w:r>
+      <w:r>
+        <w:fldChar w:fldCharType="begin"/>
+      </w:r>
+      <w:r>
+        <w:instrText xml:space="preserve"> REF _Ref392095485 \h </w:instrText>
+      </w:r>
+      <w:r>
+        <w:fldChar w:fldCharType="separate"/>
+      </w:r>
+      <w:r>
+        <w:rPr>
+          <w:noProof/>
+          <w:color w:val="000000" w:themeColor="text1"/>
+        </w:rPr>
+        <w:t>13</w:t>
+      </w:r>
+      <w:r>
+        <w:fldChar w:fldCharType="end"/>
+      </w:r>
+      <w:r>
+        <w:t xml:space="preserve">, podaci koji su smešteni u </w:t>
+      </w:r>
+      <w:r>
+        <w:rPr>
+          <w:i/>
+        </w:rPr>
+        <w:t>$scope.event</w:t>
+      </w:r>
+      <w:r>
+        <w:t xml:space="preserve"> </w:t>
+      </w:r>
+      <w:r>
+        <w:lastRenderedPageBreak/>
+        <w:t xml:space="preserve">postaju dostupni u HTML-u. Direktiva </w:t>
+      </w:r>
+      <w:r>
+        <w:rPr>
+          <w:i/>
+        </w:rPr>
+        <w:t>ngRepeat</w:t>
+      </w:r>
+      <w:r>
+        <w:t xml:space="preserve"> služi za iteraciju kroz te podatke i generisanje delova HTML-a. Primena ove direktive data je na slici</w:t>
+      </w:r>
+      <w:r>
+        <w:t xml:space="preserve"> </w:t>
+      </w:r>
+      <w:r>
+        <w:fldChar w:fldCharType="begin"/>
+      </w:r>
+      <w:r>
+        <w:instrText xml:space="preserve"> REF _Ref392103620 \h </w:instrText>
+      </w:r>
+      <w:r>
+        <w:fldChar w:fldCharType="separate"/>
+      </w:r>
+      <w:r>
+        <w:rPr>
+          <w:noProof/>
+          <w:color w:val="000000" w:themeColor="text1"/>
+        </w:rPr>
+        <w:t>14</w:t>
+      </w:r>
+      <w:r>
+        <w:fldChar w:fldCharType="end"/>
+      </w:r>
+      <w:r>
+        <w:t>.</w:t>
+      </w:r>
+      <w:r>
+        <w:t xml:space="preserve"> U ovom slučaju, direktiva iterira kroz niz događaja i za svaki element niza generiše se po jedan </w:t>
+      </w:r>
+      <w:r>
+        <w:rPr>
+          <w:i/>
+        </w:rPr>
+        <w:t>div</w:t>
+      </w:r>
+      <w:r>
+        <w:t xml:space="preserve"> element. Inicijalizacija petlje navodi se unutar vrednosti </w:t>
+      </w:r>
+      <w:r>
+        <w:rPr>
+          <w:i/>
+        </w:rPr>
+        <w:t>ng-repeat</w:t>
+      </w:r>
+      <w:r>
+        <w:t xml:space="preserve"> atributa. Promenljiva za prolaz kroz niz događaja je </w:t>
+      </w:r>
+      <w:r>
+        <w:rPr>
+          <w:i/>
+        </w:rPr>
+        <w:t>event</w:t>
+      </w:r>
+      <w:r>
+        <w:t xml:space="preserve">, dok promenljiva </w:t>
+      </w:r>
+      <w:r>
+        <w:rPr>
+          <w:i/>
+        </w:rPr>
+        <w:t>events</w:t>
+      </w:r>
+      <w:r>
+        <w:rPr>
+          <w:i/>
+        </w:rPr>
+        <w:t xml:space="preserve"> </w:t>
+      </w:r>
+      <w:r>
+        <w:t xml:space="preserve">sadrži kolekciju događaja. Promenljiva </w:t>
+      </w:r>
+      <w:r>
+        <w:rPr>
+          <w:i/>
+        </w:rPr>
+        <w:t>events</w:t>
+      </w:r>
+      <w:r>
+        <w:t xml:space="preserve"> referiše na polje objekta </w:t>
+      </w:r>
+      <w:r>
+        <w:rPr>
+          <w:i/>
+        </w:rPr>
+        <w:t>$scope</w:t>
+      </w:r>
+      <w:r>
+        <w:t xml:space="preserve"> sa istim imenom, odnosno na</w:t>
+      </w:r>
+      <w:r>
+        <w:t xml:space="preserve"> polje</w:t>
+      </w:r>
+      <w:r>
+        <w:t xml:space="preserve"> </w:t>
+      </w:r>
+      <w:r>
+        <w:rPr>
+          <w:i/>
+        </w:rPr>
+        <w:t>$</w:t>
+      </w:r>
+      <w:r>
+        <w:rPr>
+          <w:i/>
+        </w:rPr>
+        <w:t>scope.events</w:t>
+      </w:r>
+      <w:r>
+        <w:t xml:space="preserve">, </w:t>
+      </w:r>
+      <w:r>
+        <w:t>koje predstavlja niz svih događaja.</w:t>
+      </w:r>
+    </w:p>
+    <w:p>
+      <w:pPr>
+        <w:keepNext/>
+        <w:spacing w:after="0"/>
+        <w:jc w:val="center"/>
+      </w:pPr>
+      <w:r>
+        <w:rPr>
+          <w:noProof/>
+          <w:lang w:eastAsia="sr-Latn-RS"/>
+        </w:rPr>
+        <w:drawing>
+          <wp:inline distT="0" distB="0" distL="0" distR="0" wp14:anchorId="3EEE1AC9" wp14:editId="4F866E01">
+            <wp:extent cx="6336030" cy="1868805"/>
+            <wp:effectExtent l="0" t="0" r="0" b="0"/>
+            <wp:docPr id="13" name="Picture 13"/>
+            <wp:cNvGraphicFramePr>
+              <a:graphicFrameLocks xmlns:a="http://schemas.openxmlformats.org/drawingml/2006/main" noChangeAspect="1"/>
+            </wp:cNvGraphicFramePr>
+            <a:graphic xmlns:a="http://schemas.openxmlformats.org/drawingml/2006/main">
+              <a:graphicData uri="http://schemas.openxmlformats.org/drawingml/2006/picture">
+                <pic:pic xmlns:pic="http://schemas.openxmlformats.org/drawingml/2006/picture">
+                  <pic:nvPicPr>
+                    <pic:cNvPr id="0" name="19.PNG"/>
+                    <pic:cNvPicPr/>
+                  </pic:nvPicPr>
+                  <pic:blipFill>
+                    <a:blip r:embed="rId28">
+                      <a:extLst>
+                        <a:ext uri="{28A0092B-C50C-407E-A947-70E740481C1C}">
+                          <a14:useLocalDpi xmlns:a14="http://schemas.microsoft.com/office/drawing/2010/main" val="0"/>
+                        </a:ext>
+                      </a:extLst>
+                    </a:blip>
+                    <a:stretch>
+                      <a:fillRect/>
+                    </a:stretch>
+                  </pic:blipFill>
+                  <pic:spPr>
+                    <a:xfrm>
+                      <a:off x="0" y="0"/>
+                      <a:ext cx="6336030" cy="1868805"/>
+                    </a:xfrm>
+                    <a:prstGeom prst="rect">
+                      <a:avLst/>
+                    </a:prstGeom>
+                  </pic:spPr>
+                </pic:pic>
+              </a:graphicData>
+            </a:graphic>
+          </wp:inline>
+        </w:drawing>
+      </w:r>
+    </w:p>
+    <w:p>
+      <w:pPr>
+        <w:pStyle w:val="Caption"/>
+        <w:jc w:val="center"/>
+        <w:rPr>
+          <w:i/>
+          <w:color w:val="000000" w:themeColor="text1"/>
+        </w:rPr>
+      </w:pPr>
+      <w:bookmarkStart w:id="21" w:name="_Ref392103620"/>
+      <w:r>
+        <w:rPr>
+          <w:color w:val="000000" w:themeColor="text1"/>
+        </w:rPr>
+        <w:t xml:space="preserve">Slika </w:t>
+      </w:r>
+      <w:r>
+        <w:rPr>
+          <w:color w:val="000000" w:themeColor="text1"/>
+        </w:rPr>
+        <w:fldChar w:fldCharType="begin"/>
+      </w:r>
+      <w:r>
+        <w:rPr>
+          <w:color w:val="000000" w:themeColor="text1"/>
+        </w:rPr>
+        <w:instrText xml:space="preserve"> SEQ Slika \* ARABIC </w:instrText>
+      </w:r>
+      <w:r>
+        <w:rPr>
+          <w:color w:val="000000" w:themeColor="text1"/>
+        </w:rPr>
+        <w:fldChar w:fldCharType="separate"/>
+      </w:r>
+      <w:r>
+        <w:rPr>
+          <w:noProof/>
+          <w:color w:val="000000" w:themeColor="text1"/>
+        </w:rPr>
+        <w:t>14</w:t>
+      </w:r>
+      <w:r>
+        <w:rPr>
+          <w:color w:val="000000" w:themeColor="text1"/>
+        </w:rPr>
+        <w:fldChar w:fldCharType="end"/>
+      </w:r>
+      <w:bookmarkEnd w:id="21"/>
+      <w:r>
+        <w:rPr>
+          <w:color w:val="000000" w:themeColor="text1"/>
+        </w:rPr>
+        <w:t xml:space="preserve"> – Primena direktive </w:t>
+      </w:r>
+      <w:r>
+        <w:rPr>
+          <w:i/>
+          <w:color w:val="000000" w:themeColor="text1"/>
+        </w:rPr>
+        <w:t>ngRepeat</w:t>
+      </w:r>
+      <w:r>
+        <w:rPr>
+          <w:color w:val="000000" w:themeColor="text1"/>
+        </w:rPr>
+        <w:t xml:space="preserve"> u dokumentu </w:t>
+      </w:r>
+      <w:r>
+        <w:rPr>
+          <w:i/>
+          <w:color w:val="000000" w:themeColor="text1"/>
+        </w:rPr>
+        <w:t>home.html</w:t>
+      </w:r>
+    </w:p>
+    <w:p>
+      <w:pPr>
+        <w:keepNext/>
+        <w:spacing w:after="0"/>
+      </w:pPr>
+      <w:r>
+        <w:rPr>
+          <w:noProof/>
+          <w:lang w:eastAsia="sr-Latn-RS"/>
+        </w:rPr>
+        <w:drawing>
+          <wp:inline distT="0" distB="0" distL="0" distR="0" wp14:anchorId="34EB50E9" wp14:editId="428BCC77">
+            <wp:extent cx="6336030" cy="4293870"/>
+            <wp:effectExtent l="0" t="0" r="0" b="0"/>
+            <wp:docPr id="15" name="Picture 15"/>
+            <wp:cNvGraphicFramePr>
+              <a:graphicFrameLocks xmlns:a="http://schemas.openxmlformats.org/drawingml/2006/main" noChangeAspect="1"/>
+            </wp:cNvGraphicFramePr>
+            <a:graphic xmlns:a="http://schemas.openxmlformats.org/drawingml/2006/main">
+              <a:graphicData uri="http://schemas.openxmlformats.org/drawingml/2006/picture">
+                <pic:pic xmlns:pic="http://schemas.openxmlformats.org/drawingml/2006/picture">
+                  <pic:nvPicPr>
+                    <pic:cNvPr id="0" name="20.PNG"/>
+                    <pic:cNvPicPr/>
+                  </pic:nvPicPr>
+                  <pic:blipFill>
+                    <a:blip r:embed="rId29">
+                      <a:extLst>
+                        <a:ext uri="{28A0092B-C50C-407E-A947-70E740481C1C}">
+                          <a14:useLocalDpi xmlns:a14="http://schemas.microsoft.com/office/drawing/2010/main" val="0"/>
+                        </a:ext>
+                      </a:extLst>
+                    </a:blip>
+                    <a:stretch>
+                      <a:fillRect/>
+                    </a:stretch>
+                  </pic:blipFill>
+                  <pic:spPr>
+                    <a:xfrm>
+                      <a:off x="0" y="0"/>
+                      <a:ext cx="6336030" cy="4293870"/>
+                    </a:xfrm>
+                    <a:prstGeom prst="rect">
+                      <a:avLst/>
+                    </a:prstGeom>
+                  </pic:spPr>
+                </pic:pic>
+              </a:graphicData>
+            </a:graphic>
+          </wp:inline>
+        </w:drawing>
+      </w:r>
+    </w:p>
+    <w:p>
+      <w:pPr>
+        <w:pStyle w:val="Caption"/>
+        <w:jc w:val="center"/>
+        <w:rPr>
+          <w:color w:val="000000" w:themeColor="text1"/>
+        </w:rPr>
+      </w:pPr>
+      <w:bookmarkStart w:id="22" w:name="_Ref392104927"/>
+      <w:r>
+        <w:rPr>
+          <w:color w:val="000000" w:themeColor="text1"/>
+        </w:rPr>
+        <w:t xml:space="preserve">Slika </w:t>
+      </w:r>
+      <w:r>
+        <w:rPr>
+          <w:color w:val="000000" w:themeColor="text1"/>
+        </w:rPr>
+        <w:fldChar w:fldCharType="begin"/>
+      </w:r>
+      <w:r>
+        <w:rPr>
+          <w:color w:val="000000" w:themeColor="text1"/>
+        </w:rPr>
+        <w:instrText xml:space="preserve"> SEQ Slika \* ARABIC </w:instrText>
+      </w:r>
+      <w:r>
+        <w:rPr>
+          <w:color w:val="000000" w:themeColor="text1"/>
+        </w:rPr>
+        <w:fldChar w:fldCharType="separate"/>
+      </w:r>
+      <w:r>
+        <w:rPr>
+          <w:noProof/>
+          <w:color w:val="000000" w:themeColor="text1"/>
+        </w:rPr>
+        <w:t>15</w:t>
+      </w:r>
+      <w:r>
+        <w:rPr>
+          <w:color w:val="000000" w:themeColor="text1"/>
+        </w:rPr>
+        <w:fldChar w:fldCharType="end"/>
+      </w:r>
+      <w:bookmarkEnd w:id="22"/>
+      <w:r>
+        <w:rPr>
+          <w:color w:val="000000" w:themeColor="text1"/>
+        </w:rPr>
+        <w:t xml:space="preserve"> – Početna strana aplikacije nakon izvršavanja </w:t>
+      </w:r>
+      <w:r>
+        <w:rPr>
+          <w:i/>
+          <w:color w:val="000000" w:themeColor="text1"/>
+        </w:rPr>
+        <w:t>ngRepeat</w:t>
+      </w:r>
+      <w:r>
+        <w:rPr>
+          <w:color w:val="000000" w:themeColor="text1"/>
+        </w:rPr>
+        <w:t xml:space="preserve"> direktive.</w:t>
+      </w:r>
+    </w:p>
+    <w:p>
+      <w:pPr>
+        <w:jc w:val="both"/>
+      </w:pPr>
+      <w:r>
+        <w:t xml:space="preserve">Rezultat izvršavanja </w:t>
+      </w:r>
+      <w:r>
+        <w:rPr>
+          <w:i/>
+        </w:rPr>
+        <w:t>ngRepeat</w:t>
+      </w:r>
+      <w:r>
+        <w:t xml:space="preserve"> direktive dat je na slici </w:t>
+      </w:r>
+      <w:r>
+        <w:fldChar w:fldCharType="begin"/>
+      </w:r>
+      <w:r>
+        <w:instrText xml:space="preserve"> REF _Ref392104927 \h </w:instrText>
+      </w:r>
+      <w:r>
+        <w:fldChar w:fldCharType="separate"/>
+      </w:r>
+      <w:r>
+        <w:rPr>
+          <w:noProof/>
+          <w:color w:val="000000" w:themeColor="text1"/>
+        </w:rPr>
+        <w:t>15</w:t>
+      </w:r>
+      <w:r>
+        <w:fldChar w:fldCharType="end"/>
+      </w:r>
+      <w:r>
+        <w:t xml:space="preserve">. Kao što se može primetiti, direktiva je za svaki događaj generisala po jedan </w:t>
+      </w:r>
+      <w:r>
+        <w:rPr>
+          <w:i/>
+        </w:rPr>
+        <w:t>div</w:t>
+      </w:r>
+      <w:r>
+        <w:t xml:space="preserve"> element, a unutar njega vrednosti jednolinijskih izraza (unutar dvostrukih vitičastih zagrada) su zamenjene odgovarajućim vrednostima. Na kraju svakog </w:t>
+      </w:r>
+      <w:r>
+        <w:rPr>
+          <w:i/>
+        </w:rPr>
+        <w:t>div</w:t>
+      </w:r>
+      <w:r>
+        <w:t xml:space="preserve">-a generisan je i link koji vodi na stranu sa detaljnijim prikazom događaja (slika </w:t>
+      </w:r>
+      <w:r>
+        <w:fldChar w:fldCharType="begin"/>
+      </w:r>
+      <w:r>
+        <w:instrText xml:space="preserve"> REF _Ref392103620 \h </w:instrText>
+      </w:r>
+      <w:r>
+        <w:fldChar w:fldCharType="separate"/>
+      </w:r>
+      <w:r>
+        <w:rPr>
+          <w:noProof/>
+          <w:color w:val="000000" w:themeColor="text1"/>
+        </w:rPr>
+        <w:t>14</w:t>
+      </w:r>
+      <w:r>
+        <w:fldChar w:fldCharType="end"/>
+      </w:r>
+      <w:r>
+        <w:t xml:space="preserve">, linija 12). Link se dinamički generiše, različit je za svaki događaj i </w:t>
+      </w:r>
+      <w:r>
+        <w:lastRenderedPageBreak/>
+        <w:t xml:space="preserve">zavisi od vrednosti </w:t>
+      </w:r>
+      <w:r>
+        <w:rPr>
+          <w:i/>
+        </w:rPr>
+        <w:t>id</w:t>
+      </w:r>
+      <w:r>
+        <w:t>-ja svakog događaja. U sledećoj sekciji biće objašnjena primena takozvanih parametrizovanih ruta.</w:t>
+      </w:r>
+    </w:p>
+    <w:p>
+      <w:pPr>
+        <w:pStyle w:val="Heading2"/>
+        <w:numPr>
+          <w:ilvl w:val="1"/>
+          <w:numId w:val="32"/>
+        </w:numPr>
+        <w:rPr>
+          <w:i/>
+          <w:color w:val="000000" w:themeColor="text1"/>
+        </w:rPr>
+      </w:pPr>
+      <w:r>
+        <w:rPr>
+          <w:color w:val="000000" w:themeColor="text1"/>
+        </w:rPr>
+        <w:t xml:space="preserve">Parametrizovane rute i servis </w:t>
+      </w:r>
+      <w:r>
+        <w:rPr>
+          <w:i/>
+          <w:color w:val="000000" w:themeColor="text1"/>
+        </w:rPr>
+        <w:t>$routeParams</w:t>
+      </w:r>
+    </w:p>
+    <w:p>
+      <w:pPr>
+        <w:jc w:val="both"/>
+      </w:pPr>
+      <w:bookmarkStart w:id="23" w:name="_GoBack"/>
+      <w:bookmarkEnd w:id="23"/>
     </w:p>
     <w:sectPr>
-      <w:footerReference w:type="default" r:id="rId27"/>
+      <w:footerReference w:type="default" r:id="rId30"/>
       <w:pgSz w:w="11906" w:h="16838"/>
       <w:pgMar w:top="1418" w:right="964" w:bottom="1418" w:left="964" w:header="709" w:footer="709" w:gutter="0"/>
       <w:pgNumType w:fmt="numberInDash" w:start="0"/>
@@ -6798,7 +7740,7 @@
           <w:rPr>
             <w:noProof/>
           </w:rPr>
-          <w:t>- 12 -</w:t>
+          <w:t>- 14 -</w:t>
         </w:r>
         <w:r>
           <w:rPr>
@@ -10493,6 +11435,7 @@
   <w:style w:type="character" w:default="1" w:styleId="DefaultParagraphFont">
     <w:name w:val="Default Paragraph Font"/>
     <w:uiPriority w:val="1"/>
+    <w:semiHidden/>
     <w:unhideWhenUsed/>
   </w:style>
   <w:style w:type="table" w:default="1" w:styleId="TableNormal">
@@ -12270,7 +13213,7 @@
 </file>
 
 <file path=customXml/itemProps1.xml><?xml version="1.0" encoding="utf-8"?>
-<ds:datastoreItem xmlns:ds="http://schemas.openxmlformats.org/officeDocument/2006/customXml" ds:itemID="{7927FD9E-F261-4418-BE4C-3EDE6B4A3FD9}">
+<ds:datastoreItem xmlns:ds="http://schemas.openxmlformats.org/officeDocument/2006/customXml" ds:itemID="{76E4D4B4-FEB7-4494-991E-FA85A0DF955B}">
   <ds:schemaRefs>
     <ds:schemaRef ds:uri="http://schemas.openxmlformats.org/officeDocument/2006/bibliography"/>
   </ds:schemaRefs>

</xml_diff>